<commit_message>
Chỉnh sửa lại cho khớp yêu cầu lần 2 của thầy
Xong QLTB, chuẩn bị in
</commit_message>
<xml_diff>
--- a/_BaoCao/20_offical_loicamdoan.docx
+++ b/_BaoCao/20_offical_loicamdoan.docx
@@ -37,7 +37,6 @@
         <w:jc w:val="both"/>
         <w:rPr>
           <w:rFonts w:cs="Times New Roman"/>
-          <w:i/>
           <w:iCs/>
           <w:szCs w:val="26"/>
         </w:rPr>
@@ -45,50 +44,13 @@
       <w:r>
         <w:rPr>
           <w:rFonts w:cs="Times New Roman"/>
-          <w:i/>
           <w:iCs/>
           <w:szCs w:val="26"/>
         </w:rPr>
-        <w:t xml:space="preserve">Chúng tôi </w:t>
-      </w:r>
-      <w:r>
-        <w:rPr>
-          <w:rFonts w:cs="Times New Roman"/>
-          <w:i/>
-          <w:iCs/>
-          <w:szCs w:val="26"/>
-        </w:rPr>
-        <w:t xml:space="preserve"> xin cam đoan đây là công trình nghiên cứu của</w:t>
-      </w:r>
-      <w:r>
-        <w:rPr>
-          <w:rFonts w:cs="Times New Roman"/>
-          <w:i/>
-          <w:iCs/>
-          <w:szCs w:val="26"/>
-        </w:rPr>
-        <w:t xml:space="preserve"> nhóm</w:t>
-      </w:r>
-      <w:r>
-        <w:rPr>
-          <w:rFonts w:cs="Times New Roman"/>
-          <w:i/>
-          <w:iCs/>
-          <w:szCs w:val="26"/>
-        </w:rPr>
-        <w:t>, các số liệu v</w:t>
+        <w:t>Chúng tôi  xin cam đoan đây là công trình nghiên cứu của nhóm, các số liệu và kết quả nghiên cứu nêu trong luận văn là trung thực, được các đồng tác giả cho phép sử dụng và chưa từng được sử dụng và chưa từng được công bố trong bất kỳ một công trình nào khác.</w:t>
       </w:r>
       <w:bookmarkStart w:id="1" w:name="_GoBack"/>
       <w:bookmarkEnd w:id="1"/>
-      <w:r>
-        <w:rPr>
-          <w:rFonts w:cs="Times New Roman"/>
-          <w:i/>
-          <w:iCs/>
-          <w:szCs w:val="26"/>
-        </w:rPr>
-        <w:t>à kết quả nghiên cứu nêu trong luận văn là trung thực, được các đồng tác giả cho phép sử dụng và chưa từng được sử dụng và chưa từng được công bố trong bất kỳ một công trình nào khác.</w:t>
-      </w:r>
     </w:p>
     <w:p>
       <w:pPr>

</xml_diff>